<commit_message>
Update github linke in the report
</commit_message>
<xml_diff>
--- a/src/Midterm Project Report.docx
+++ b/src/Midterm Project Report.docx
@@ -51,128 +51,36 @@
         <w:jc w:val="center"/>
         <w:rPr>
           <w:rFonts w:ascii="Arial" w:hAnsi="Arial" w:cs="Arial"/>
-          <w:b/>
-          <w:color w:val="000000"/>
-          <w:shd w:val="clear" w:color="auto" w:fill="FFFFFF"/>
-        </w:rPr>
-      </w:pPr>
-      <w:r>
-        <w:rPr>
-          <w:rFonts w:ascii="Arial" w:hAnsi="Arial" w:cs="Arial"/>
-          <w:b/>
-          <w:color w:val="000000"/>
-          <w:shd w:val="clear" w:color="auto" w:fill="FFFFFF"/>
-        </w:rPr>
-        <w:t>Introduction</w:t>
-      </w:r>
+          <w:i/>
+          <w:color w:val="000000"/>
+          <w:sz w:val="21"/>
+          <w:szCs w:val="21"/>
+          <w:shd w:val="clear" w:color="auto" w:fill="FFFFFF"/>
+        </w:rPr>
+      </w:pPr>
     </w:p>
     <w:p>
       <w:pPr>
         <w:spacing w:line="360" w:lineRule="auto"/>
-        <w:rPr>
-          <w:rFonts w:ascii="Arial" w:hAnsi="Arial" w:cs="Arial"/>
-          <w:color w:val="000000"/>
-          <w:sz w:val="21"/>
-          <w:szCs w:val="21"/>
-          <w:shd w:val="clear" w:color="auto" w:fill="FFFFFF"/>
-        </w:rPr>
-      </w:pPr>
-      <w:r>
-        <w:rPr>
-          <w:rFonts w:ascii="Arial" w:hAnsi="Arial" w:cs="Arial"/>
-          <w:color w:val="000000"/>
-          <w:sz w:val="21"/>
-          <w:szCs w:val="21"/>
-          <w:shd w:val="clear" w:color="auto" w:fill="FFFFFF"/>
-        </w:rPr>
-        <w:t>This project will perform a supervised machine learning process on the Google play store Apps dataset</w:t>
-      </w:r>
-      <w:r>
-        <w:rPr>
-          <w:rFonts w:ascii="Arial" w:hAnsi="Arial" w:cs="Arial"/>
-          <w:color w:val="000000"/>
-          <w:sz w:val="21"/>
-          <w:szCs w:val="21"/>
-          <w:shd w:val="clear" w:color="auto" w:fill="FFFFFF"/>
-          <w:vertAlign w:val="superscript"/>
-        </w:rPr>
-        <w:t>1</w:t>
-      </w:r>
-      <w:r>
-        <w:rPr>
-          <w:rFonts w:ascii="Arial" w:hAnsi="Arial" w:cs="Arial"/>
-          <w:color w:val="000000"/>
-          <w:sz w:val="21"/>
-          <w:szCs w:val="21"/>
-          <w:shd w:val="clear" w:color="auto" w:fill="FFFFFF"/>
-        </w:rPr>
-        <w:t xml:space="preserve"> using rating as the target variable. This is a regression problem considering that the rating scales from 1 to 5, decile between integers.</w:t>
-      </w:r>
-      <w:r>
-        <w:rPr>
-          <w:rFonts w:ascii="Arial" w:hAnsi="Arial" w:cs="Arial"/>
-          <w:color w:val="000000"/>
-          <w:sz w:val="21"/>
-          <w:szCs w:val="21"/>
-          <w:shd w:val="clear" w:color="auto" w:fill="FFFFFF"/>
-        </w:rPr>
-        <w:br/>
-        <w:t>This is an interesting task because it allows us to predict the rating of an App with certain features. For the existing Apps, comparing th</w:t>
+        <w:jc w:val="center"/>
+        <w:rPr>
+          <w:rFonts w:ascii="Arial" w:hAnsi="Arial" w:cs="Arial"/>
+          <w:b/>
+          <w:color w:val="000000"/>
+          <w:shd w:val="clear" w:color="auto" w:fill="FFFFFF"/>
+        </w:rPr>
+      </w:pPr>
+      <w:r>
+        <w:rPr>
+          <w:rFonts w:ascii="Arial" w:hAnsi="Arial" w:cs="Arial"/>
+          <w:b/>
+          <w:color w:val="000000"/>
+          <w:shd w:val="clear" w:color="auto" w:fill="FFFFFF"/>
+        </w:rPr>
+        <w:t>Introduction</w:t>
       </w:r>
       <w:bookmarkStart w:id="0" w:name="_GoBack"/>
       <w:bookmarkEnd w:id="0"/>
-      <w:r>
-        <w:rPr>
-          <w:rFonts w:ascii="Arial" w:hAnsi="Arial" w:cs="Arial"/>
-          <w:color w:val="000000"/>
-          <w:sz w:val="21"/>
-          <w:szCs w:val="21"/>
-          <w:shd w:val="clear" w:color="auto" w:fill="FFFFFF"/>
-        </w:rPr>
-        <w:t xml:space="preserve">e prediction result with the true value can assist in finding outliers with </w:t>
-      </w:r>
-      <w:r>
-        <w:rPr>
-          <w:rFonts w:ascii="Arial" w:hAnsi="Arial" w:cs="Arial"/>
-          <w:color w:val="000000"/>
-          <w:sz w:val="21"/>
-          <w:szCs w:val="21"/>
-          <w:shd w:val="clear" w:color="auto" w:fill="FFFFFF"/>
-        </w:rPr>
-        <w:t>specialty</w:t>
-      </w:r>
-      <w:r>
-        <w:rPr>
-          <w:rFonts w:ascii="Arial" w:hAnsi="Arial" w:cs="Arial"/>
-          <w:color w:val="000000"/>
-          <w:sz w:val="21"/>
-          <w:szCs w:val="21"/>
-          <w:shd w:val="clear" w:color="auto" w:fill="FFFFFF"/>
-        </w:rPr>
-        <w:t xml:space="preserve">. For recently developed Apps, a precise prediction result reveals the feedback in the future which saves the value of </w:t>
-      </w:r>
-      <w:proofErr w:type="gramStart"/>
-      <w:r>
-        <w:rPr>
-          <w:rFonts w:ascii="Arial" w:hAnsi="Arial" w:cs="Arial"/>
-          <w:color w:val="000000"/>
-          <w:sz w:val="21"/>
-          <w:szCs w:val="21"/>
-          <w:shd w:val="clear" w:color="auto" w:fill="FFFFFF"/>
-        </w:rPr>
-        <w:t>time, or</w:t>
-      </w:r>
-      <w:proofErr w:type="gramEnd"/>
-      <w:r>
-        <w:rPr>
-          <w:rFonts w:ascii="Arial" w:hAnsi="Arial" w:cs="Arial"/>
-          <w:color w:val="000000"/>
-          <w:sz w:val="21"/>
-          <w:szCs w:val="21"/>
-          <w:shd w:val="clear" w:color="auto" w:fill="FFFFFF"/>
-        </w:rPr>
-        <w:t xml:space="preserve"> gives people a hint about the App's customer experience.</w:t>
-      </w:r>
     </w:p>
     <w:p>
       <w:pPr>
@@ -193,7 +101,81 @@
           <w:szCs w:val="21"/>
           <w:shd w:val="clear" w:color="auto" w:fill="FFFFFF"/>
         </w:rPr>
-        <w:t>The dataset initially has 10841 samples with 1 key (App), 1 target variable (Rating) and 11 features. For description and property, please refer to the table below.</w:t>
+        <w:t>This project will perform a supervised machine learning process on the Google play store Apps dataset</w:t>
+      </w:r>
+      <w:r>
+        <w:rPr>
+          <w:rFonts w:ascii="Arial" w:hAnsi="Arial" w:cs="Arial"/>
+          <w:color w:val="000000"/>
+          <w:sz w:val="21"/>
+          <w:szCs w:val="21"/>
+          <w:shd w:val="clear" w:color="auto" w:fill="FFFFFF"/>
+          <w:vertAlign w:val="superscript"/>
+        </w:rPr>
+        <w:t>1</w:t>
+      </w:r>
+      <w:r>
+        <w:rPr>
+          <w:rFonts w:ascii="Arial" w:hAnsi="Arial" w:cs="Arial"/>
+          <w:color w:val="000000"/>
+          <w:sz w:val="21"/>
+          <w:szCs w:val="21"/>
+          <w:shd w:val="clear" w:color="auto" w:fill="FFFFFF"/>
+        </w:rPr>
+        <w:t xml:space="preserve"> using rating as the target variable. This is a regression problem considering that the rating scales from 1 to 5, decile between integers.</w:t>
+      </w:r>
+      <w:r>
+        <w:rPr>
+          <w:rFonts w:ascii="Arial" w:hAnsi="Arial" w:cs="Arial"/>
+          <w:color w:val="000000"/>
+          <w:sz w:val="21"/>
+          <w:szCs w:val="21"/>
+          <w:shd w:val="clear" w:color="auto" w:fill="FFFFFF"/>
+        </w:rPr>
+        <w:br/>
+        <w:t xml:space="preserve">This is an interesting task because it allows us to predict the rating of an App with certain features. For the existing Apps, comparing the prediction result with the true value can assist in finding outliers with </w:t>
+      </w:r>
+      <w:r>
+        <w:rPr>
+          <w:rFonts w:ascii="Arial" w:hAnsi="Arial" w:cs="Arial"/>
+          <w:color w:val="000000"/>
+          <w:sz w:val="21"/>
+          <w:szCs w:val="21"/>
+          <w:shd w:val="clear" w:color="auto" w:fill="FFFFFF"/>
+        </w:rPr>
+        <w:t>specialty</w:t>
+      </w:r>
+      <w:r>
+        <w:rPr>
+          <w:rFonts w:ascii="Arial" w:hAnsi="Arial" w:cs="Arial"/>
+          <w:color w:val="000000"/>
+          <w:sz w:val="21"/>
+          <w:szCs w:val="21"/>
+          <w:shd w:val="clear" w:color="auto" w:fill="FFFFFF"/>
+        </w:rPr>
+        <w:t xml:space="preserve">. For recently developed Apps, a precise prediction result reveals the feedback in the future which saves the value of </w:t>
+      </w:r>
+      <w:proofErr w:type="gramStart"/>
+      <w:r>
+        <w:rPr>
+          <w:rFonts w:ascii="Arial" w:hAnsi="Arial" w:cs="Arial"/>
+          <w:color w:val="000000"/>
+          <w:sz w:val="21"/>
+          <w:szCs w:val="21"/>
+          <w:shd w:val="clear" w:color="auto" w:fill="FFFFFF"/>
+        </w:rPr>
+        <w:t>time, or</w:t>
+      </w:r>
+      <w:proofErr w:type="gramEnd"/>
+      <w:r>
+        <w:rPr>
+          <w:rFonts w:ascii="Arial" w:hAnsi="Arial" w:cs="Arial"/>
+          <w:color w:val="000000"/>
+          <w:sz w:val="21"/>
+          <w:szCs w:val="21"/>
+          <w:shd w:val="clear" w:color="auto" w:fill="FFFFFF"/>
+        </w:rPr>
+        <w:t xml:space="preserve"> gives people a hint about the App's customer experience.</w:t>
       </w:r>
     </w:p>
     <w:p>
@@ -215,133 +197,143 @@
           <w:szCs w:val="21"/>
           <w:shd w:val="clear" w:color="auto" w:fill="FFFFFF"/>
         </w:rPr>
-        <w:t>There are plenty of public projects on this dataset, mostly focusing on EDA, data visualization, machine learning on rating prediction and data analysis. The top voted notebook</w:t>
-      </w:r>
-      <w:r>
-        <w:rPr>
-          <w:rFonts w:ascii="Arial" w:hAnsi="Arial" w:cs="Arial"/>
-          <w:color w:val="000000"/>
-          <w:sz w:val="21"/>
-          <w:szCs w:val="21"/>
-          <w:shd w:val="clear" w:color="auto" w:fill="FFFFFF"/>
-          <w:vertAlign w:val="superscript"/>
-        </w:rPr>
-        <w:t>4</w:t>
-      </w:r>
-      <w:r>
-        <w:rPr>
-          <w:rFonts w:ascii="Arial" w:hAnsi="Arial" w:cs="Arial"/>
-          <w:color w:val="000000"/>
-          <w:sz w:val="21"/>
-          <w:szCs w:val="21"/>
-          <w:shd w:val="clear" w:color="auto" w:fill="FFFFFF"/>
-        </w:rPr>
-        <w:t xml:space="preserve"> </w:t>
-      </w:r>
-      <w:r>
-        <w:rPr>
-          <w:rFonts w:ascii="Arial" w:hAnsi="Arial" w:cs="Arial"/>
-          <w:color w:val="000000"/>
-          <w:sz w:val="21"/>
-          <w:szCs w:val="21"/>
-          <w:shd w:val="clear" w:color="auto" w:fill="FFFFFF"/>
-        </w:rPr>
-        <w:t>analyzed</w:t>
-      </w:r>
-      <w:r>
-        <w:rPr>
-          <w:rFonts w:ascii="Arial" w:hAnsi="Arial" w:cs="Arial"/>
-          <w:color w:val="000000"/>
-          <w:sz w:val="21"/>
-          <w:szCs w:val="21"/>
-          <w:shd w:val="clear" w:color="auto" w:fill="FFFFFF"/>
-        </w:rPr>
-        <w:t xml:space="preserve"> almost every column of the dataset except for the version ones and discussed some relationship between certain columns, for example, Users prefer to pay for apps that are light-weighted. The notebook's conclusion is neat but market-related practical. A trending notebook</w:t>
-      </w:r>
-      <w:r>
-        <w:rPr>
-          <w:rFonts w:ascii="Arial" w:hAnsi="Arial" w:cs="Arial"/>
-          <w:color w:val="000000"/>
-          <w:sz w:val="21"/>
-          <w:szCs w:val="21"/>
-          <w:shd w:val="clear" w:color="auto" w:fill="FFFFFF"/>
-          <w:vertAlign w:val="superscript"/>
-        </w:rPr>
-        <w:t>5</w:t>
-      </w:r>
-      <w:r>
-        <w:rPr>
-          <w:rFonts w:ascii="Arial" w:hAnsi="Arial" w:cs="Arial"/>
-          <w:color w:val="000000"/>
-          <w:sz w:val="21"/>
-          <w:szCs w:val="21"/>
-          <w:shd w:val="clear" w:color="auto" w:fill="FFFFFF"/>
-        </w:rPr>
-        <w:t xml:space="preserve"> </w:t>
-      </w:r>
-      <w:r>
-        <w:rPr>
-          <w:rFonts w:ascii="Arial" w:hAnsi="Arial" w:cs="Arial"/>
-          <w:color w:val="000000"/>
-          <w:sz w:val="21"/>
-          <w:szCs w:val="21"/>
-          <w:shd w:val="clear" w:color="auto" w:fill="FFFFFF"/>
-        </w:rPr>
-        <w:t>plots</w:t>
-      </w:r>
-      <w:r>
-        <w:rPr>
-          <w:rFonts w:ascii="Arial" w:hAnsi="Arial" w:cs="Arial"/>
-          <w:color w:val="000000"/>
-          <w:sz w:val="21"/>
-          <w:szCs w:val="21"/>
-          <w:shd w:val="clear" w:color="auto" w:fill="FFFFFF"/>
-        </w:rPr>
-        <w:t xml:space="preserve"> </w:t>
-      </w:r>
-      <w:r>
-        <w:rPr>
-          <w:rFonts w:ascii="Arial" w:hAnsi="Arial" w:cs="Arial"/>
-          <w:color w:val="000000"/>
-          <w:sz w:val="21"/>
-          <w:szCs w:val="21"/>
-          <w:shd w:val="clear" w:color="auto" w:fill="FFFFFF"/>
-        </w:rPr>
-        <w:t>the data with different plotting packages but just like most other visualizations, author discussed the relationship between rating and one feature individually. The top voted machine learning notebook</w:t>
-      </w:r>
-      <w:r>
-        <w:rPr>
-          <w:rFonts w:ascii="Arial" w:hAnsi="Arial" w:cs="Arial"/>
-          <w:color w:val="000000"/>
-          <w:sz w:val="21"/>
-          <w:szCs w:val="21"/>
-          <w:shd w:val="clear" w:color="auto" w:fill="FFFFFF"/>
-          <w:vertAlign w:val="superscript"/>
-        </w:rPr>
-        <w:t>2</w:t>
-      </w:r>
-      <w:r>
-        <w:rPr>
-          <w:rFonts w:ascii="Arial" w:hAnsi="Arial" w:cs="Arial"/>
-          <w:color w:val="000000"/>
-          <w:sz w:val="21"/>
-          <w:szCs w:val="21"/>
-          <w:shd w:val="clear" w:color="auto" w:fill="FFFFFF"/>
-        </w:rPr>
-        <w:t xml:space="preserve"> provides integer encoding RFR model, dummy encoding SVR model and random forest regressor model but cannot conclude which model has the best predictive.</w:t>
+        <w:t>The dataset initially has 10841 samples with 1 key (App), 1 target variable (Rating) and 11 features. For description and property, please refer to the table below.</w:t>
       </w:r>
     </w:p>
     <w:p>
       <w:pPr>
         <w:spacing w:line="360" w:lineRule="auto"/>
-        <w:jc w:val="center"/>
-        <w:rPr>
-          <w:rFonts w:ascii="Arial" w:hAnsi="Arial" w:cs="Arial"/>
-          <w:b/>
-          <w:color w:val="000000"/>
-          <w:shd w:val="clear" w:color="auto" w:fill="FFFFFF"/>
-        </w:rPr>
-      </w:pPr>
+        <w:rPr>
+          <w:rFonts w:ascii="Arial" w:hAnsi="Arial" w:cs="Arial"/>
+          <w:color w:val="000000"/>
+          <w:sz w:val="21"/>
+          <w:szCs w:val="21"/>
+          <w:shd w:val="clear" w:color="auto" w:fill="FFFFFF"/>
+        </w:rPr>
+      </w:pPr>
+      <w:r>
+        <w:rPr>
+          <w:rFonts w:ascii="Arial" w:hAnsi="Arial" w:cs="Arial"/>
+          <w:color w:val="000000"/>
+          <w:sz w:val="21"/>
+          <w:szCs w:val="21"/>
+          <w:shd w:val="clear" w:color="auto" w:fill="FFFFFF"/>
+        </w:rPr>
+        <w:t>There are plenty of public projects on this dataset, mostly focusing on EDA, data visualization, machine learning on rating prediction and data analysis. The top voted notebook</w:t>
+      </w:r>
+      <w:r>
+        <w:rPr>
+          <w:rFonts w:ascii="Arial" w:hAnsi="Arial" w:cs="Arial"/>
+          <w:color w:val="000000"/>
+          <w:sz w:val="21"/>
+          <w:szCs w:val="21"/>
+          <w:shd w:val="clear" w:color="auto" w:fill="FFFFFF"/>
+          <w:vertAlign w:val="superscript"/>
+        </w:rPr>
+        <w:t>4</w:t>
+      </w:r>
+      <w:r>
+        <w:rPr>
+          <w:rFonts w:ascii="Arial" w:hAnsi="Arial" w:cs="Arial"/>
+          <w:color w:val="000000"/>
+          <w:sz w:val="21"/>
+          <w:szCs w:val="21"/>
+          <w:shd w:val="clear" w:color="auto" w:fill="FFFFFF"/>
+        </w:rPr>
+        <w:t xml:space="preserve"> </w:t>
+      </w:r>
+      <w:r>
+        <w:rPr>
+          <w:rFonts w:ascii="Arial" w:hAnsi="Arial" w:cs="Arial"/>
+          <w:color w:val="000000"/>
+          <w:sz w:val="21"/>
+          <w:szCs w:val="21"/>
+          <w:shd w:val="clear" w:color="auto" w:fill="FFFFFF"/>
+        </w:rPr>
+        <w:t>analyzed</w:t>
+      </w:r>
+      <w:r>
+        <w:rPr>
+          <w:rFonts w:ascii="Arial" w:hAnsi="Arial" w:cs="Arial"/>
+          <w:color w:val="000000"/>
+          <w:sz w:val="21"/>
+          <w:szCs w:val="21"/>
+          <w:shd w:val="clear" w:color="auto" w:fill="FFFFFF"/>
+        </w:rPr>
+        <w:t xml:space="preserve"> almost every column of the dataset except for the version ones and discussed some relationship between certain columns, for example, Users prefer to pay for apps that are light-weighted. The notebook's conclusion is neat but market-related practical. A trending notebook</w:t>
+      </w:r>
+      <w:r>
+        <w:rPr>
+          <w:rFonts w:ascii="Arial" w:hAnsi="Arial" w:cs="Arial"/>
+          <w:color w:val="000000"/>
+          <w:sz w:val="21"/>
+          <w:szCs w:val="21"/>
+          <w:shd w:val="clear" w:color="auto" w:fill="FFFFFF"/>
+          <w:vertAlign w:val="superscript"/>
+        </w:rPr>
+        <w:t>5</w:t>
+      </w:r>
+      <w:r>
+        <w:rPr>
+          <w:rFonts w:ascii="Arial" w:hAnsi="Arial" w:cs="Arial"/>
+          <w:color w:val="000000"/>
+          <w:sz w:val="21"/>
+          <w:szCs w:val="21"/>
+          <w:shd w:val="clear" w:color="auto" w:fill="FFFFFF"/>
+        </w:rPr>
+        <w:t xml:space="preserve"> </w:t>
+      </w:r>
+      <w:r>
+        <w:rPr>
+          <w:rFonts w:ascii="Arial" w:hAnsi="Arial" w:cs="Arial"/>
+          <w:color w:val="000000"/>
+          <w:sz w:val="21"/>
+          <w:szCs w:val="21"/>
+          <w:shd w:val="clear" w:color="auto" w:fill="FFFFFF"/>
+        </w:rPr>
+        <w:t>plots</w:t>
+      </w:r>
+      <w:r>
+        <w:rPr>
+          <w:rFonts w:ascii="Arial" w:hAnsi="Arial" w:cs="Arial"/>
+          <w:color w:val="000000"/>
+          <w:sz w:val="21"/>
+          <w:szCs w:val="21"/>
+          <w:shd w:val="clear" w:color="auto" w:fill="FFFFFF"/>
+        </w:rPr>
+        <w:t xml:space="preserve"> </w:t>
+      </w:r>
+      <w:r>
+        <w:rPr>
+          <w:rFonts w:ascii="Arial" w:hAnsi="Arial" w:cs="Arial"/>
+          <w:color w:val="000000"/>
+          <w:sz w:val="21"/>
+          <w:szCs w:val="21"/>
+          <w:shd w:val="clear" w:color="auto" w:fill="FFFFFF"/>
+        </w:rPr>
+        <w:t>the data with different plotting packages but just like most other visualizations, author discussed the relationship between rating and one feature individually. The top voted machine learning notebook</w:t>
+      </w:r>
+      <w:r>
+        <w:rPr>
+          <w:rFonts w:ascii="Arial" w:hAnsi="Arial" w:cs="Arial"/>
+          <w:color w:val="000000"/>
+          <w:sz w:val="21"/>
+          <w:szCs w:val="21"/>
+          <w:shd w:val="clear" w:color="auto" w:fill="FFFFFF"/>
+          <w:vertAlign w:val="superscript"/>
+        </w:rPr>
+        <w:t>2</w:t>
+      </w:r>
+      <w:r>
+        <w:rPr>
+          <w:rFonts w:ascii="Arial" w:hAnsi="Arial" w:cs="Arial"/>
+          <w:color w:val="000000"/>
+          <w:sz w:val="21"/>
+          <w:szCs w:val="21"/>
+          <w:shd w:val="clear" w:color="auto" w:fill="FFFFFF"/>
+        </w:rPr>
+        <w:t xml:space="preserve"> provides integer encoding RFR model, dummy encoding SVR model and random forest regressor model but cannot conclude which model has the best predictive.</w:t>
+      </w:r>
     </w:p>
     <w:p>
       <w:pPr>
@@ -354,36 +346,26 @@
           <w:shd w:val="clear" w:color="auto" w:fill="FFFFFF"/>
         </w:rPr>
       </w:pPr>
-      <w:r>
-        <w:rPr>
-          <w:rFonts w:ascii="Arial" w:hAnsi="Arial" w:cs="Arial"/>
-          <w:b/>
-          <w:color w:val="000000"/>
-          <w:shd w:val="clear" w:color="auto" w:fill="FFFFFF"/>
-        </w:rPr>
-        <w:t>EDA</w:t>
-      </w:r>
     </w:p>
     <w:p>
       <w:pPr>
         <w:spacing w:line="360" w:lineRule="auto"/>
-        <w:rPr>
-          <w:rFonts w:ascii="Arial" w:hAnsi="Arial" w:cs="Arial"/>
-          <w:color w:val="000000"/>
-          <w:sz w:val="21"/>
-          <w:szCs w:val="21"/>
-          <w:shd w:val="clear" w:color="auto" w:fill="FFFFFF"/>
-        </w:rPr>
-      </w:pPr>
-      <w:r>
-        <w:rPr>
-          <w:rFonts w:ascii="Arial" w:hAnsi="Arial" w:cs="Arial"/>
-          <w:color w:val="000000"/>
-          <w:sz w:val="21"/>
-          <w:szCs w:val="21"/>
-          <w:shd w:val="clear" w:color="auto" w:fill="FFFFFF"/>
-        </w:rPr>
-        <w:t>Caption:</w:t>
+        <w:jc w:val="center"/>
+        <w:rPr>
+          <w:rFonts w:ascii="Arial" w:hAnsi="Arial" w:cs="Arial"/>
+          <w:b/>
+          <w:color w:val="000000"/>
+          <w:shd w:val="clear" w:color="auto" w:fill="FFFFFF"/>
+        </w:rPr>
+      </w:pPr>
+      <w:r>
+        <w:rPr>
+          <w:rFonts w:ascii="Arial" w:hAnsi="Arial" w:cs="Arial"/>
+          <w:b/>
+          <w:color w:val="000000"/>
+          <w:shd w:val="clear" w:color="auto" w:fill="FFFFFF"/>
+        </w:rPr>
+        <w:t>EDA</w:t>
       </w:r>
     </w:p>
     <w:p>
@@ -405,38 +387,7 @@
           <w:szCs w:val="21"/>
           <w:shd w:val="clear" w:color="auto" w:fill="FFFFFF"/>
         </w:rPr>
-        <w:t xml:space="preserve">The Distribution of Category plot shows the </w:t>
-      </w:r>
-      <w:r>
-        <w:rPr>
-          <w:rFonts w:ascii="Arial" w:hAnsi="Arial" w:cs="Arial"/>
-          <w:color w:val="000000"/>
-          <w:sz w:val="21"/>
-          <w:szCs w:val="21"/>
-          <w:shd w:val="clear" w:color="auto" w:fill="FFFFFF"/>
-        </w:rPr>
-        <w:t>that samples in Family and Game category is way higher than others, later in the Distribution of Category and Subcategory</w:t>
-      </w:r>
-      <w:r>
-        <w:rPr>
-          <w:rFonts w:ascii="Arial" w:hAnsi="Arial" w:cs="Arial"/>
-          <w:color w:val="000000"/>
-          <w:sz w:val="21"/>
-          <w:szCs w:val="21"/>
-          <w:shd w:val="clear" w:color="auto" w:fill="FFFFFF"/>
-          <w:vertAlign w:val="superscript"/>
-        </w:rPr>
-        <w:t>3</w:t>
-      </w:r>
-      <w:r>
-        <w:rPr>
-          <w:rFonts w:ascii="Arial" w:hAnsi="Arial" w:cs="Arial"/>
-          <w:color w:val="000000"/>
-          <w:sz w:val="21"/>
-          <w:szCs w:val="21"/>
-          <w:shd w:val="clear" w:color="auto" w:fill="FFFFFF"/>
-        </w:rPr>
-        <w:t xml:space="preserve"> we will find out the reason for this is that there are plenty of subcategories under these two groups.</w:t>
+        <w:t>Caption:</w:t>
       </w:r>
     </w:p>
     <w:p>
@@ -458,27 +409,38 @@
           <w:szCs w:val="21"/>
           <w:shd w:val="clear" w:color="auto" w:fill="FFFFFF"/>
         </w:rPr>
-        <w:t xml:space="preserve">One problem with the data set is that feature ‘Genre’ actually stands for the subcategory of the App if applicable. The </w:t>
-      </w:r>
-      <w:r>
-        <w:rPr>
-          <w:rFonts w:ascii="Arial" w:hAnsi="Arial" w:cs="Arial"/>
-          <w:color w:val="000000"/>
-          <w:sz w:val="21"/>
-          <w:szCs w:val="21"/>
-          <w:shd w:val="clear" w:color="auto" w:fill="FFFFFF"/>
-        </w:rPr>
-        <w:t>Distribution of Category and Subcategory</w:t>
-      </w:r>
-      <w:r>
-        <w:rPr>
-          <w:rFonts w:ascii="Arial" w:hAnsi="Arial" w:cs="Arial"/>
-          <w:color w:val="000000"/>
-          <w:sz w:val="21"/>
-          <w:szCs w:val="21"/>
-          <w:shd w:val="clear" w:color="auto" w:fill="FFFFFF"/>
-        </w:rPr>
-        <w:t xml:space="preserve"> plot clearly reveals the component of the main category. As we can see for Family and Game, there are more subcategories in it.</w:t>
+        <w:t xml:space="preserve">The Distribution of Category plot shows the </w:t>
+      </w:r>
+      <w:r>
+        <w:rPr>
+          <w:rFonts w:ascii="Arial" w:hAnsi="Arial" w:cs="Arial"/>
+          <w:color w:val="000000"/>
+          <w:sz w:val="21"/>
+          <w:szCs w:val="21"/>
+          <w:shd w:val="clear" w:color="auto" w:fill="FFFFFF"/>
+        </w:rPr>
+        <w:t>that samples in Family and Game category is way higher than others, later in the Distribution of Category and Subcategory</w:t>
+      </w:r>
+      <w:r>
+        <w:rPr>
+          <w:rFonts w:ascii="Arial" w:hAnsi="Arial" w:cs="Arial"/>
+          <w:color w:val="000000"/>
+          <w:sz w:val="21"/>
+          <w:szCs w:val="21"/>
+          <w:shd w:val="clear" w:color="auto" w:fill="FFFFFF"/>
+          <w:vertAlign w:val="superscript"/>
+        </w:rPr>
+        <w:t>3</w:t>
+      </w:r>
+      <w:r>
+        <w:rPr>
+          <w:rFonts w:ascii="Arial" w:hAnsi="Arial" w:cs="Arial"/>
+          <w:color w:val="000000"/>
+          <w:sz w:val="21"/>
+          <w:szCs w:val="21"/>
+          <w:shd w:val="clear" w:color="auto" w:fill="FFFFFF"/>
+        </w:rPr>
+        <w:t xml:space="preserve"> we will find out the reason for this is that there are plenty of subcategories under these two groups.</w:t>
       </w:r>
     </w:p>
     <w:p>
@@ -500,6 +462,28 @@
           <w:szCs w:val="21"/>
           <w:shd w:val="clear" w:color="auto" w:fill="FFFFFF"/>
         </w:rPr>
+        <w:t>One problem with the data set is that feature ‘Genre’ actually stands for the subcategory of the App if applicable. The Distribution of Category and Subcategory plot clearly reveals the component of the main category. As we can see for Family and Game, there are more subcategories in it.</w:t>
+      </w:r>
+    </w:p>
+    <w:p>
+      <w:pPr>
+        <w:spacing w:line="360" w:lineRule="auto"/>
+        <w:rPr>
+          <w:rFonts w:ascii="Arial" w:hAnsi="Arial" w:cs="Arial"/>
+          <w:color w:val="000000"/>
+          <w:sz w:val="21"/>
+          <w:szCs w:val="21"/>
+          <w:shd w:val="clear" w:color="auto" w:fill="FFFFFF"/>
+        </w:rPr>
+      </w:pPr>
+      <w:r>
+        <w:rPr>
+          <w:rFonts w:ascii="Arial" w:hAnsi="Arial" w:cs="Arial"/>
+          <w:color w:val="000000"/>
+          <w:sz w:val="21"/>
+          <w:szCs w:val="21"/>
+          <w:shd w:val="clear" w:color="auto" w:fill="FFFFFF"/>
+        </w:rPr>
         <w:t xml:space="preserve">The Scatter Matrix for float &amp; </w:t>
       </w:r>
       <w:proofErr w:type="spellStart"/>
@@ -726,7 +710,7 @@
           <w:szCs w:val="20"/>
           <w:shd w:val="clear" w:color="auto" w:fill="FFFFFF"/>
         </w:rPr>
-        <w:t xml:space="preserve"> this is not a time series dataset because even though for very small </w:t>
+        <w:t xml:space="preserve"> this is not a time series dataset because even though for very small amount of Apps, there are samples for different version of it and the rating might vary, the proportion is too small to be consider as a general feature. Most of the Apps with different version only differ in number of reviews by around 1%.</w:t>
       </w:r>
       <w:r>
         <w:rPr>
@@ -736,8 +720,10 @@
           <w:szCs w:val="20"/>
           <w:shd w:val="clear" w:color="auto" w:fill="FFFFFF"/>
         </w:rPr>
-        <w:t>amount</w:t>
-      </w:r>
+        <w:br/>
+        <w:t xml:space="preserve">Considering there are 8893 samples with a valid target features, the size of the data set is fair to apply </w:t>
+      </w:r>
+      <w:proofErr w:type="gramStart"/>
       <w:r>
         <w:rPr>
           <w:rFonts w:ascii="Arial" w:hAnsi="Arial" w:cs="Arial"/>
@@ -746,8 +732,9 @@
           <w:szCs w:val="20"/>
           <w:shd w:val="clear" w:color="auto" w:fill="FFFFFF"/>
         </w:rPr>
-        <w:t xml:space="preserve"> of Apps, there are samples for different version of it and the rating might vary, the </w:t>
-      </w:r>
+        <w:t>a</w:t>
+      </w:r>
+      <w:proofErr w:type="gramEnd"/>
       <w:r>
         <w:rPr>
           <w:rFonts w:ascii="Arial" w:hAnsi="Arial" w:cs="Arial"/>
@@ -756,7 +743,7 @@
           <w:szCs w:val="20"/>
           <w:shd w:val="clear" w:color="auto" w:fill="FFFFFF"/>
         </w:rPr>
-        <w:t>proportion</w:t>
+        <w:t xml:space="preserve"> 8-1-1 split. Category with lowest counts is 42 for Beauty, 9 categories' count below 100, and only 2 categories' count above 800, so the 8-1-1 split is rational because we don't need to worry about group in train/test set should not appear in the other. We can implement plenty of n_split on the dataset.</w:t>
       </w:r>
       <w:r>
         <w:rPr>
@@ -766,171 +753,8 @@
           <w:szCs w:val="20"/>
           <w:shd w:val="clear" w:color="auto" w:fill="FFFFFF"/>
         </w:rPr>
-        <w:t xml:space="preserve"> is too small to be consider as a </w:t>
-      </w:r>
-      <w:r>
-        <w:rPr>
-          <w:rFonts w:ascii="Arial" w:hAnsi="Arial" w:cs="Arial"/>
-          <w:color w:val="000000"/>
-          <w:sz w:val="20"/>
-          <w:szCs w:val="20"/>
-          <w:shd w:val="clear" w:color="auto" w:fill="FFFFFF"/>
-        </w:rPr>
-        <w:t>general</w:t>
-      </w:r>
-      <w:r>
-        <w:rPr>
-          <w:rFonts w:ascii="Arial" w:hAnsi="Arial" w:cs="Arial"/>
-          <w:color w:val="000000"/>
-          <w:sz w:val="20"/>
-          <w:szCs w:val="20"/>
-          <w:shd w:val="clear" w:color="auto" w:fill="FFFFFF"/>
-        </w:rPr>
-        <w:t xml:space="preserve"> feature. Most of the Apps with different version only differ in number of reviews by around 1%.</w:t>
-      </w:r>
-      <w:r>
-        <w:rPr>
-          <w:rFonts w:ascii="Arial" w:hAnsi="Arial" w:cs="Arial"/>
-          <w:color w:val="000000"/>
-          <w:sz w:val="20"/>
-          <w:szCs w:val="20"/>
-          <w:shd w:val="clear" w:color="auto" w:fill="FFFFFF"/>
-        </w:rPr>
         <w:br/>
-        <w:t xml:space="preserve">Considering there are 8893 samples with a valid target features, the size of the data set is fair to apply </w:t>
-      </w:r>
-      <w:proofErr w:type="gramStart"/>
-      <w:r>
-        <w:rPr>
-          <w:rFonts w:ascii="Arial" w:hAnsi="Arial" w:cs="Arial"/>
-          <w:color w:val="000000"/>
-          <w:sz w:val="20"/>
-          <w:szCs w:val="20"/>
-          <w:shd w:val="clear" w:color="auto" w:fill="FFFFFF"/>
-        </w:rPr>
-        <w:t>a</w:t>
-      </w:r>
-      <w:proofErr w:type="gramEnd"/>
-      <w:r>
-        <w:rPr>
-          <w:rFonts w:ascii="Arial" w:hAnsi="Arial" w:cs="Arial"/>
-          <w:color w:val="000000"/>
-          <w:sz w:val="20"/>
-          <w:szCs w:val="20"/>
-          <w:shd w:val="clear" w:color="auto" w:fill="FFFFFF"/>
-        </w:rPr>
-        <w:t xml:space="preserve"> 8-1-1 split. Category with lowest counts is 42 for Beauty, 9 </w:t>
-      </w:r>
-      <w:r>
-        <w:rPr>
-          <w:rFonts w:ascii="Arial" w:hAnsi="Arial" w:cs="Arial"/>
-          <w:color w:val="000000"/>
-          <w:sz w:val="20"/>
-          <w:szCs w:val="20"/>
-          <w:shd w:val="clear" w:color="auto" w:fill="FFFFFF"/>
-        </w:rPr>
-        <w:t>categories</w:t>
-      </w:r>
-      <w:r>
-        <w:rPr>
-          <w:rFonts w:ascii="Arial" w:hAnsi="Arial" w:cs="Arial"/>
-          <w:color w:val="000000"/>
-          <w:sz w:val="20"/>
-          <w:szCs w:val="20"/>
-          <w:shd w:val="clear" w:color="auto" w:fill="FFFFFF"/>
-        </w:rPr>
-        <w:t xml:space="preserve">' count below 100, and only 2 </w:t>
-      </w:r>
-      <w:r>
-        <w:rPr>
-          <w:rFonts w:ascii="Arial" w:hAnsi="Arial" w:cs="Arial"/>
-          <w:color w:val="000000"/>
-          <w:sz w:val="20"/>
-          <w:szCs w:val="20"/>
-          <w:shd w:val="clear" w:color="auto" w:fill="FFFFFF"/>
-        </w:rPr>
-        <w:t>categories</w:t>
-      </w:r>
-      <w:r>
-        <w:rPr>
-          <w:rFonts w:ascii="Arial" w:hAnsi="Arial" w:cs="Arial"/>
-          <w:color w:val="000000"/>
-          <w:sz w:val="20"/>
-          <w:szCs w:val="20"/>
-          <w:shd w:val="clear" w:color="auto" w:fill="FFFFFF"/>
-        </w:rPr>
-        <w:t xml:space="preserve">' count above 800, so the 8-1-1 split is rational </w:t>
-      </w:r>
-      <w:r>
-        <w:rPr>
-          <w:rFonts w:ascii="Arial" w:hAnsi="Arial" w:cs="Arial"/>
-          <w:color w:val="000000"/>
-          <w:sz w:val="20"/>
-          <w:szCs w:val="20"/>
-          <w:shd w:val="clear" w:color="auto" w:fill="FFFFFF"/>
-        </w:rPr>
-        <w:t>because</w:t>
-      </w:r>
-      <w:r>
-        <w:rPr>
-          <w:rFonts w:ascii="Arial" w:hAnsi="Arial" w:cs="Arial"/>
-          <w:color w:val="000000"/>
-          <w:sz w:val="20"/>
-          <w:szCs w:val="20"/>
-          <w:shd w:val="clear" w:color="auto" w:fill="FFFFFF"/>
-        </w:rPr>
-        <w:t xml:space="preserve"> we don't need to worry about group in train/test set should not </w:t>
-      </w:r>
-      <w:r>
-        <w:rPr>
-          <w:rFonts w:ascii="Arial" w:hAnsi="Arial" w:cs="Arial"/>
-          <w:color w:val="000000"/>
-          <w:sz w:val="20"/>
-          <w:szCs w:val="20"/>
-          <w:shd w:val="clear" w:color="auto" w:fill="FFFFFF"/>
-        </w:rPr>
-        <w:t>appear</w:t>
-      </w:r>
-      <w:r>
-        <w:rPr>
-          <w:rFonts w:ascii="Arial" w:hAnsi="Arial" w:cs="Arial"/>
-          <w:color w:val="000000"/>
-          <w:sz w:val="20"/>
-          <w:szCs w:val="20"/>
-          <w:shd w:val="clear" w:color="auto" w:fill="FFFFFF"/>
-        </w:rPr>
-        <w:t xml:space="preserve"> in the other. We can implement plenty of n_split on the dataset.</w:t>
-      </w:r>
-      <w:r>
-        <w:rPr>
-          <w:rFonts w:ascii="Arial" w:hAnsi="Arial" w:cs="Arial"/>
-          <w:color w:val="000000"/>
-          <w:sz w:val="20"/>
-          <w:szCs w:val="20"/>
-          <w:shd w:val="clear" w:color="auto" w:fill="FFFFFF"/>
-        </w:rPr>
-        <w:br/>
-        <w:t xml:space="preserve">Since there's an obvious group structure, I will choose GroupShuffleSplit to split the dataset. I choose GroupShuffleSplit over GroupKFold because the data set is also imbalance as we can see from the distribution of </w:t>
-      </w:r>
-      <w:r>
-        <w:rPr>
-          <w:rFonts w:ascii="Arial" w:hAnsi="Arial" w:cs="Arial"/>
-          <w:color w:val="000000"/>
-          <w:sz w:val="20"/>
-          <w:szCs w:val="20"/>
-          <w:shd w:val="clear" w:color="auto" w:fill="FFFFFF"/>
-        </w:rPr>
-        <w:t>categories</w:t>
-      </w:r>
-      <w:r>
-        <w:rPr>
-          <w:rFonts w:ascii="Arial" w:hAnsi="Arial" w:cs="Arial"/>
-          <w:color w:val="000000"/>
-          <w:sz w:val="20"/>
-          <w:szCs w:val="20"/>
-          <w:shd w:val="clear" w:color="auto" w:fill="FFFFFF"/>
-        </w:rPr>
-        <w:t>, or some other features.</w:t>
+        <w:t>Since there's an obvious group structure, I will choose GroupShuffleSplit to split the dataset. I choose GroupShuffleSplit over GroupKFold because the data set is also imbalance as we can see from the distribution of categories, or some other features.</w:t>
       </w:r>
     </w:p>
     <w:p>
@@ -1444,17 +1268,7 @@
                 <w:szCs w:val="20"/>
                 <w:shd w:val="clear" w:color="auto" w:fill="FFFFFF"/>
               </w:rPr>
-              <w:t>No o</w:t>
-            </w:r>
-            <w:r>
-              <w:rPr>
-                <w:rFonts w:ascii="Arial" w:hAnsi="Arial" w:cs="Arial"/>
-                <w:color w:val="000000"/>
-                <w:sz w:val="20"/>
-                <w:szCs w:val="20"/>
-                <w:shd w:val="clear" w:color="auto" w:fill="FFFFFF"/>
-              </w:rPr>
-              <w:t>rder</w:t>
+              <w:t>No order</w:t>
             </w:r>
           </w:p>
         </w:tc>
@@ -2721,17 +2535,7 @@
                 <w:szCs w:val="21"/>
                 <w:shd w:val="clear" w:color="auto" w:fill="FFFFFF"/>
               </w:rPr>
-              <w:t>C</w:t>
-            </w:r>
-            <w:r>
-              <w:rPr>
-                <w:rFonts w:ascii="Helvetica Neue" w:hAnsi="Helvetica Neue"/>
-                <w:color w:val="000000"/>
-                <w:sz w:val="21"/>
-                <w:szCs w:val="21"/>
-                <w:shd w:val="clear" w:color="auto" w:fill="FFFFFF"/>
-              </w:rPr>
-              <w:t xml:space="preserve">urrent </w:t>
+              <w:t xml:space="preserve">Current </w:t>
             </w:r>
             <w:proofErr w:type="spellStart"/>
             <w:r>
@@ -3505,7 +3309,7 @@
           <w:shd w:val="clear" w:color="auto" w:fill="FFFFFF"/>
         </w:rPr>
         <w:drawing>
-          <wp:inline distT="0" distB="0" distL="0" distR="0" wp14:anchorId="6D308B90" wp14:editId="7A66FAC9">
+          <wp:inline distT="0" distB="0" distL="0" distR="0" wp14:anchorId="55C699BC" wp14:editId="3F04AC72">
             <wp:extent cx="5024673" cy="4508248"/>
             <wp:effectExtent l="0" t="0" r="5080" b="635"/>
             <wp:docPr id="6" name="Picture 6"/>
@@ -3579,7 +3383,7 @@
           <w:noProof/>
         </w:rPr>
         <w:drawing>
-          <wp:inline distT="0" distB="0" distL="0" distR="0">
+          <wp:inline distT="0" distB="0" distL="0" distR="0" wp14:anchorId="31586183" wp14:editId="26A1BF19">
             <wp:extent cx="5942988" cy="3060071"/>
             <wp:effectExtent l="0" t="0" r="635" b="635"/>
             <wp:docPr id="2" name="Picture 2"/>
@@ -3649,7 +3453,7 @@
           <w:noProof/>
         </w:rPr>
         <w:drawing>
-          <wp:inline distT="0" distB="0" distL="0" distR="0">
+          <wp:inline distT="0" distB="0" distL="0" distR="0" wp14:anchorId="262CFA20" wp14:editId="26846183">
             <wp:extent cx="5943600" cy="5943600"/>
             <wp:effectExtent l="0" t="0" r="0" b="0"/>
             <wp:docPr id="5" name="Picture 5"/>
@@ -3719,7 +3523,7 @@
         </w:rPr>
         <w:lastRenderedPageBreak/>
         <w:drawing>
-          <wp:inline distT="0" distB="0" distL="0" distR="0">
+          <wp:inline distT="0" distB="0" distL="0" distR="0" wp14:anchorId="3F9DA7CC" wp14:editId="1E3B0258">
             <wp:extent cx="5943600" cy="4754880"/>
             <wp:effectExtent l="0" t="0" r="0" b="0"/>
             <wp:docPr id="4" name="Picture 4"/>
@@ -3760,6 +3564,79 @@
           </wp:inline>
         </w:drawing>
       </w:r>
+    </w:p>
+    <w:p>
+      <w:pPr>
+        <w:spacing w:line="360" w:lineRule="auto"/>
+        <w:jc w:val="center"/>
+        <w:rPr>
+          <w:rFonts w:ascii="Arial" w:hAnsi="Arial" w:cs="Arial"/>
+          <w:b/>
+          <w:color w:val="000000"/>
+          <w:shd w:val="clear" w:color="auto" w:fill="FFFFFF"/>
+        </w:rPr>
+      </w:pPr>
+      <w:proofErr w:type="spellStart"/>
+      <w:r>
+        <w:rPr>
+          <w:rFonts w:ascii="Arial" w:hAnsi="Arial" w:cs="Arial"/>
+          <w:b/>
+          <w:color w:val="000000"/>
+          <w:shd w:val="clear" w:color="auto" w:fill="FFFFFF"/>
+        </w:rPr>
+        <w:t>Github</w:t>
+      </w:r>
+      <w:proofErr w:type="spellEnd"/>
+      <w:r>
+        <w:rPr>
+          <w:rFonts w:ascii="Arial" w:hAnsi="Arial" w:cs="Arial"/>
+          <w:b/>
+          <w:color w:val="000000"/>
+          <w:shd w:val="clear" w:color="auto" w:fill="FFFFFF"/>
+        </w:rPr>
+        <w:t xml:space="preserve"> Repository</w:t>
+      </w:r>
+    </w:p>
+    <w:p>
+      <w:pPr>
+        <w:spacing w:line="360" w:lineRule="auto"/>
+        <w:jc w:val="center"/>
+        <w:rPr>
+          <w:rFonts w:ascii="Arial" w:hAnsi="Arial" w:cs="Arial"/>
+          <w:b/>
+          <w:color w:val="000000"/>
+          <w:shd w:val="clear" w:color="auto" w:fill="FFFFFF"/>
+        </w:rPr>
+      </w:pPr>
+    </w:p>
+    <w:p>
+      <w:pPr>
+        <w:spacing w:line="360" w:lineRule="auto"/>
+        <w:ind w:left="360"/>
+        <w:jc w:val="center"/>
+        <w:rPr>
+          <w:rFonts w:ascii="Arial" w:hAnsi="Arial" w:cs="Arial"/>
+          <w:b/>
+          <w:color w:val="000000"/>
+          <w:shd w:val="clear" w:color="auto" w:fill="FFFFFF"/>
+        </w:rPr>
+      </w:pPr>
+      <w:r>
+        <w:rPr>
+          <w:rFonts w:ascii="Arial" w:hAnsi="Arial" w:cs="Arial"/>
+          <w:sz w:val="21"/>
+          <w:szCs w:val="21"/>
+        </w:rPr>
+        <w:t>https://github.com/XiongfengWang/1030project</w:t>
+      </w:r>
+    </w:p>
+    <w:p>
+      <w:pPr>
+        <w:spacing w:line="360" w:lineRule="auto"/>
+        <w:rPr>
+          <w:rFonts w:ascii="Arial" w:hAnsi="Arial" w:cs="Arial"/>
+        </w:rPr>
+      </w:pPr>
     </w:p>
     <w:p>
       <w:pPr>

</xml_diff>